<commit_message>
added the last two floors of AK
</commit_message>
<xml_diff>
--- a/Maps/Building Floor Plans/Building Room list.docx
+++ b/Maps/Building Floor Plans/Building Room list.docx
@@ -823,33 +823,966 @@
       </w:pPr>
       <w:r>
         <w:rPr/>
-      </w:r>
-    </w:p>
-    <w:p>
-      <w:pPr>
-        <w:pStyle w:val="Normal"/>
-        <w:rPr/>
-      </w:pPr>
-      <w:r>
-        <w:rPr/>
-      </w:r>
-    </w:p>
-    <w:p>
-      <w:pPr>
-        <w:pStyle w:val="Normal"/>
-        <w:rPr/>
-      </w:pPr>
-      <w:r>
-        <w:rPr/>
-      </w:r>
-    </w:p>
-    <w:p>
-      <w:pPr>
-        <w:pStyle w:val="Normal"/>
-        <w:rPr/>
-      </w:pPr>
-      <w:r>
-        <w:rPr/>
+        <w:t>201</w:t>
+      </w:r>
+    </w:p>
+    <w:p>
+      <w:pPr>
+        <w:pStyle w:val="Normal"/>
+        <w:rPr/>
+      </w:pPr>
+      <w:r>
+        <w:rPr/>
+        <w:t>202</w:t>
+      </w:r>
+    </w:p>
+    <w:p>
+      <w:pPr>
+        <w:pStyle w:val="Normal"/>
+        <w:rPr/>
+      </w:pPr>
+      <w:r>
+        <w:rPr/>
+        <w:t>203</w:t>
+      </w:r>
+    </w:p>
+    <w:p>
+      <w:pPr>
+        <w:pStyle w:val="Normal"/>
+        <w:rPr/>
+      </w:pPr>
+      <w:r>
+        <w:rPr/>
+        <w:t>204</w:t>
+      </w:r>
+    </w:p>
+    <w:p>
+      <w:pPr>
+        <w:pStyle w:val="Normal"/>
+        <w:rPr/>
+      </w:pPr>
+      <w:r>
+        <w:rPr/>
+        <w:t>205</w:t>
+      </w:r>
+    </w:p>
+    <w:p>
+      <w:pPr>
+        <w:pStyle w:val="Normal"/>
+        <w:rPr/>
+      </w:pPr>
+      <w:r>
+        <w:rPr/>
+        <w:t>206</w:t>
+      </w:r>
+    </w:p>
+    <w:p>
+      <w:pPr>
+        <w:pStyle w:val="Normal"/>
+        <w:rPr/>
+      </w:pPr>
+      <w:r>
+        <w:rPr/>
+        <w:t>207</w:t>
+      </w:r>
+    </w:p>
+    <w:p>
+      <w:pPr>
+        <w:pStyle w:val="Normal"/>
+        <w:rPr/>
+      </w:pPr>
+      <w:r>
+        <w:rPr/>
+        <w:t>207A</w:t>
+      </w:r>
+    </w:p>
+    <w:p>
+      <w:pPr>
+        <w:pStyle w:val="Normal"/>
+        <w:rPr/>
+      </w:pPr>
+      <w:r>
+        <w:rPr/>
+        <w:t>208A</w:t>
+      </w:r>
+    </w:p>
+    <w:p>
+      <w:pPr>
+        <w:pStyle w:val="Normal"/>
+        <w:rPr/>
+      </w:pPr>
+      <w:r>
+        <w:rPr/>
+        <w:t>208B</w:t>
+      </w:r>
+    </w:p>
+    <w:p>
+      <w:pPr>
+        <w:pStyle w:val="Normal"/>
+        <w:rPr/>
+      </w:pPr>
+      <w:r>
+        <w:rPr/>
+        <w:t>209</w:t>
+      </w:r>
+    </w:p>
+    <w:p>
+      <w:pPr>
+        <w:pStyle w:val="Normal"/>
+        <w:rPr/>
+      </w:pPr>
+      <w:r>
+        <w:rPr/>
+        <w:t>209A</w:t>
+      </w:r>
+    </w:p>
+    <w:p>
+      <w:pPr>
+        <w:pStyle w:val="Normal"/>
+        <w:rPr/>
+      </w:pPr>
+      <w:r>
+        <w:rPr/>
+        <w:t>210</w:t>
+      </w:r>
+    </w:p>
+    <w:p>
+      <w:pPr>
+        <w:pStyle w:val="Normal"/>
+        <w:rPr/>
+      </w:pPr>
+      <w:r>
+        <w:rPr/>
+        <w:t>211A</w:t>
+      </w:r>
+    </w:p>
+    <w:p>
+      <w:pPr>
+        <w:pStyle w:val="Normal"/>
+        <w:rPr/>
+      </w:pPr>
+      <w:r>
+        <w:rPr/>
+        <w:t>211B</w:t>
+      </w:r>
+    </w:p>
+    <w:p>
+      <w:pPr>
+        <w:pStyle w:val="Normal"/>
+        <w:rPr/>
+      </w:pPr>
+      <w:r>
+        <w:rPr/>
+        <w:t>212</w:t>
+      </w:r>
+    </w:p>
+    <w:p>
+      <w:pPr>
+        <w:pStyle w:val="Normal"/>
+        <w:rPr/>
+      </w:pPr>
+      <w:r>
+        <w:rPr/>
+        <w:t>212A</w:t>
+      </w:r>
+    </w:p>
+    <w:p>
+      <w:pPr>
+        <w:pStyle w:val="Normal"/>
+        <w:rPr/>
+      </w:pPr>
+      <w:r>
+        <w:rPr/>
+        <w:t>212B</w:t>
+      </w:r>
+    </w:p>
+    <w:p>
+      <w:pPr>
+        <w:pStyle w:val="Normal"/>
+        <w:rPr/>
+      </w:pPr>
+      <w:r>
+        <w:rPr/>
+        <w:t>212C</w:t>
+      </w:r>
+    </w:p>
+    <w:p>
+      <w:pPr>
+        <w:pStyle w:val="Normal"/>
+        <w:rPr/>
+      </w:pPr>
+      <w:r>
+        <w:rPr/>
+        <w:t>213</w:t>
+      </w:r>
+    </w:p>
+    <w:p>
+      <w:pPr>
+        <w:pStyle w:val="Normal"/>
+        <w:rPr/>
+      </w:pPr>
+      <w:r>
+        <w:rPr/>
+        <w:t>214</w:t>
+      </w:r>
+    </w:p>
+    <w:p>
+      <w:pPr>
+        <w:pStyle w:val="Normal"/>
+        <w:rPr/>
+      </w:pPr>
+      <w:r>
+        <w:rPr/>
+        <w:t>215</w:t>
+      </w:r>
+    </w:p>
+    <w:p>
+      <w:pPr>
+        <w:pStyle w:val="Normal"/>
+        <w:rPr/>
+      </w:pPr>
+      <w:r>
+        <w:rPr/>
+        <w:t>216</w:t>
+      </w:r>
+    </w:p>
+    <w:p>
+      <w:pPr>
+        <w:pStyle w:val="Normal"/>
+        <w:rPr/>
+      </w:pPr>
+      <w:r>
+        <w:rPr/>
+        <w:t>217</w:t>
+      </w:r>
+    </w:p>
+    <w:p>
+      <w:pPr>
+        <w:pStyle w:val="Normal"/>
+        <w:rPr/>
+      </w:pPr>
+      <w:r>
+        <w:rPr/>
+        <w:t>218</w:t>
+      </w:r>
+    </w:p>
+    <w:p>
+      <w:pPr>
+        <w:pStyle w:val="Normal"/>
+        <w:rPr/>
+      </w:pPr>
+      <w:r>
+        <w:rPr/>
+        <w:t>219</w:t>
+      </w:r>
+    </w:p>
+    <w:p>
+      <w:pPr>
+        <w:pStyle w:val="Normal"/>
+        <w:rPr/>
+      </w:pPr>
+      <w:r>
+        <w:rPr/>
+        <w:t>220</w:t>
+      </w:r>
+    </w:p>
+    <w:p>
+      <w:pPr>
+        <w:pStyle w:val="Normal"/>
+        <w:rPr/>
+      </w:pPr>
+      <w:r>
+        <w:rPr/>
+        <w:t>221</w:t>
+      </w:r>
+    </w:p>
+    <w:p>
+      <w:pPr>
+        <w:pStyle w:val="Normal"/>
+        <w:rPr/>
+      </w:pPr>
+      <w:r>
+        <w:rPr/>
+        <w:t>222</w:t>
+      </w:r>
+    </w:p>
+    <w:p>
+      <w:pPr>
+        <w:pStyle w:val="Normal"/>
+        <w:rPr/>
+      </w:pPr>
+      <w:r>
+        <w:rPr/>
+        <w:t>223</w:t>
+      </w:r>
+    </w:p>
+    <w:p>
+      <w:pPr>
+        <w:pStyle w:val="Normal"/>
+        <w:rPr/>
+      </w:pPr>
+      <w:r>
+        <w:rPr/>
+        <w:t>224</w:t>
+      </w:r>
+    </w:p>
+    <w:p>
+      <w:pPr>
+        <w:pStyle w:val="Normal"/>
+        <w:rPr/>
+      </w:pPr>
+      <w:r>
+        <w:rPr/>
+        <w:t>225</w:t>
+      </w:r>
+    </w:p>
+    <w:p>
+      <w:pPr>
+        <w:pStyle w:val="Normal"/>
+        <w:rPr/>
+      </w:pPr>
+      <w:r>
+        <w:rPr/>
+        <w:t>226</w:t>
+      </w:r>
+    </w:p>
+    <w:p>
+      <w:pPr>
+        <w:pStyle w:val="Normal"/>
+        <w:rPr/>
+      </w:pPr>
+      <w:r>
+        <w:rPr/>
+        <w:t>227</w:t>
+      </w:r>
+    </w:p>
+    <w:p>
+      <w:pPr>
+        <w:pStyle w:val="Normal"/>
+        <w:rPr/>
+      </w:pPr>
+      <w:r>
+        <w:rPr/>
+        <w:t>227A</w:t>
+      </w:r>
+    </w:p>
+    <w:p>
+      <w:pPr>
+        <w:pStyle w:val="Normal"/>
+        <w:rPr/>
+      </w:pPr>
+      <w:r>
+        <w:rPr/>
+        <w:t>228</w:t>
+      </w:r>
+    </w:p>
+    <w:p>
+      <w:pPr>
+        <w:pStyle w:val="Normal"/>
+        <w:rPr/>
+      </w:pPr>
+      <w:r>
+        <w:rPr/>
+        <w:t>229</w:t>
+      </w:r>
+    </w:p>
+    <w:p>
+      <w:pPr>
+        <w:pStyle w:val="Normal"/>
+        <w:rPr/>
+      </w:pPr>
+      <w:r>
+        <w:rPr/>
+        <w:t>230</w:t>
+      </w:r>
+    </w:p>
+    <w:p>
+      <w:pPr>
+        <w:pStyle w:val="Normal"/>
+        <w:rPr/>
+      </w:pPr>
+      <w:r>
+        <w:rPr/>
+        <w:t>231</w:t>
+      </w:r>
+    </w:p>
+    <w:p>
+      <w:pPr>
+        <w:pStyle w:val="Normal"/>
+        <w:rPr/>
+      </w:pPr>
+      <w:r>
+        <w:rPr/>
+        <w:t>232</w:t>
+      </w:r>
+    </w:p>
+    <w:p>
+      <w:pPr>
+        <w:pStyle w:val="Normal"/>
+        <w:rPr/>
+      </w:pPr>
+      <w:r>
+        <w:rPr/>
+        <w:t>233</w:t>
+      </w:r>
+    </w:p>
+    <w:p>
+      <w:pPr>
+        <w:pStyle w:val="Normal"/>
+        <w:rPr>
+          <w:u w:val="single"/>
+        </w:rPr>
+      </w:pPr>
+      <w:r>
+        <w:rPr>
+          <w:u w:val="single"/>
+        </w:rPr>
+        <w:t>3</w:t>
+      </w:r>
+      <w:r>
+        <w:rPr>
+          <w:u w:val="single"/>
+          <w:vertAlign w:val="superscript"/>
+        </w:rPr>
+        <w:t>rd</w:t>
+      </w:r>
+      <w:r>
+        <w:rPr>
+          <w:u w:val="single"/>
+        </w:rPr>
+        <w:t xml:space="preserve"> Floor:</w:t>
+      </w:r>
+    </w:p>
+    <w:p>
+      <w:pPr>
+        <w:pStyle w:val="Normal"/>
+        <w:rPr>
+          <w:u w:val="none"/>
+        </w:rPr>
+      </w:pPr>
+      <w:r>
+        <w:rPr>
+          <w:u w:val="none"/>
+        </w:rPr>
+        <w:t>301</w:t>
+      </w:r>
+    </w:p>
+    <w:p>
+      <w:pPr>
+        <w:pStyle w:val="Normal"/>
+        <w:rPr>
+          <w:u w:val="none"/>
+        </w:rPr>
+      </w:pPr>
+      <w:r>
+        <w:rPr>
+          <w:u w:val="none"/>
+        </w:rPr>
+        <w:t>301A</w:t>
+      </w:r>
+    </w:p>
+    <w:p>
+      <w:pPr>
+        <w:pStyle w:val="Normal"/>
+        <w:rPr>
+          <w:u w:val="none"/>
+        </w:rPr>
+      </w:pPr>
+      <w:r>
+        <w:rPr>
+          <w:u w:val="none"/>
+        </w:rPr>
+        <w:t>302</w:t>
+      </w:r>
+    </w:p>
+    <w:p>
+      <w:pPr>
+        <w:pStyle w:val="Normal"/>
+        <w:rPr>
+          <w:u w:val="none"/>
+        </w:rPr>
+      </w:pPr>
+      <w:r>
+        <w:rPr>
+          <w:u w:val="none"/>
+        </w:rPr>
+        <w:t>303</w:t>
+      </w:r>
+    </w:p>
+    <w:p>
+      <w:pPr>
+        <w:pStyle w:val="Normal"/>
+        <w:rPr>
+          <w:u w:val="none"/>
+        </w:rPr>
+      </w:pPr>
+      <w:r>
+        <w:rPr>
+          <w:u w:val="none"/>
+        </w:rPr>
+        <w:t>304</w:t>
+      </w:r>
+    </w:p>
+    <w:p>
+      <w:pPr>
+        <w:pStyle w:val="Normal"/>
+        <w:rPr>
+          <w:u w:val="none"/>
+        </w:rPr>
+      </w:pPr>
+      <w:r>
+        <w:rPr>
+          <w:u w:val="none"/>
+        </w:rPr>
+        <w:t>305</w:t>
+      </w:r>
+    </w:p>
+    <w:p>
+      <w:pPr>
+        <w:pStyle w:val="Normal"/>
+        <w:rPr>
+          <w:u w:val="none"/>
+        </w:rPr>
+      </w:pPr>
+      <w:r>
+        <w:rPr>
+          <w:u w:val="none"/>
+        </w:rPr>
+        <w:t>306</w:t>
+      </w:r>
+    </w:p>
+    <w:p>
+      <w:pPr>
+        <w:pStyle w:val="Normal"/>
+        <w:rPr>
+          <w:u w:val="none"/>
+        </w:rPr>
+      </w:pPr>
+      <w:r>
+        <w:rPr>
+          <w:u w:val="none"/>
+        </w:rPr>
+        <w:t>307</w:t>
+      </w:r>
+    </w:p>
+    <w:p>
+      <w:pPr>
+        <w:pStyle w:val="Normal"/>
+        <w:rPr>
+          <w:u w:val="none"/>
+        </w:rPr>
+      </w:pPr>
+      <w:r>
+        <w:rPr>
+          <w:u w:val="none"/>
+        </w:rPr>
+        <w:t>308</w:t>
+      </w:r>
+    </w:p>
+    <w:p>
+      <w:pPr>
+        <w:pStyle w:val="Normal"/>
+        <w:rPr>
+          <w:u w:val="none"/>
+        </w:rPr>
+      </w:pPr>
+      <w:r>
+        <w:rPr>
+          <w:u w:val="none"/>
+        </w:rPr>
+        <w:t>309</w:t>
+      </w:r>
+    </w:p>
+    <w:p>
+      <w:pPr>
+        <w:pStyle w:val="Normal"/>
+        <w:rPr>
+          <w:u w:val="none"/>
+        </w:rPr>
+      </w:pPr>
+      <w:r>
+        <w:rPr>
+          <w:u w:val="none"/>
+        </w:rPr>
+        <w:t>310</w:t>
+      </w:r>
+    </w:p>
+    <w:p>
+      <w:pPr>
+        <w:pStyle w:val="Normal"/>
+        <w:rPr>
+          <w:u w:val="none"/>
+        </w:rPr>
+      </w:pPr>
+      <w:r>
+        <w:rPr>
+          <w:u w:val="none"/>
+        </w:rPr>
+        <w:t>311</w:t>
+      </w:r>
+    </w:p>
+    <w:p>
+      <w:pPr>
+        <w:pStyle w:val="Normal"/>
+        <w:rPr>
+          <w:u w:val="none"/>
+        </w:rPr>
+      </w:pPr>
+      <w:r>
+        <w:rPr>
+          <w:u w:val="none"/>
+        </w:rPr>
+        <w:t>312</w:t>
+      </w:r>
+    </w:p>
+    <w:p>
+      <w:pPr>
+        <w:pStyle w:val="Normal"/>
+        <w:rPr>
+          <w:u w:val="none"/>
+        </w:rPr>
+      </w:pPr>
+      <w:r>
+        <w:rPr>
+          <w:u w:val="none"/>
+        </w:rPr>
+        <w:t>313</w:t>
+      </w:r>
+    </w:p>
+    <w:p>
+      <w:pPr>
+        <w:pStyle w:val="Normal"/>
+        <w:rPr>
+          <w:u w:val="none"/>
+        </w:rPr>
+      </w:pPr>
+      <w:r>
+        <w:rPr>
+          <w:u w:val="none"/>
+        </w:rPr>
+        <w:t>314</w:t>
+      </w:r>
+    </w:p>
+    <w:p>
+      <w:pPr>
+        <w:pStyle w:val="Normal"/>
+        <w:rPr>
+          <w:u w:val="none"/>
+        </w:rPr>
+      </w:pPr>
+      <w:r>
+        <w:rPr>
+          <w:u w:val="none"/>
+        </w:rPr>
+        <w:t>315</w:t>
+      </w:r>
+    </w:p>
+    <w:p>
+      <w:pPr>
+        <w:pStyle w:val="Normal"/>
+        <w:rPr>
+          <w:u w:val="none"/>
+        </w:rPr>
+      </w:pPr>
+      <w:r>
+        <w:rPr>
+          <w:u w:val="none"/>
+        </w:rPr>
+        <w:t>316</w:t>
+      </w:r>
+    </w:p>
+    <w:p>
+      <w:pPr>
+        <w:pStyle w:val="Normal"/>
+        <w:rPr>
+          <w:u w:val="none"/>
+        </w:rPr>
+      </w:pPr>
+      <w:r>
+        <w:rPr>
+          <w:u w:val="none"/>
+        </w:rPr>
+        <w:t>317A</w:t>
+      </w:r>
+    </w:p>
+    <w:p>
+      <w:pPr>
+        <w:pStyle w:val="Normal"/>
+        <w:rPr>
+          <w:u w:val="none"/>
+        </w:rPr>
+      </w:pPr>
+      <w:r>
+        <w:rPr>
+          <w:u w:val="none"/>
+        </w:rPr>
+        <w:t>317B</w:t>
+      </w:r>
+    </w:p>
+    <w:p>
+      <w:pPr>
+        <w:pStyle w:val="Normal"/>
+        <w:rPr>
+          <w:u w:val="none"/>
+        </w:rPr>
+      </w:pPr>
+      <w:r>
+        <w:rPr>
+          <w:u w:val="none"/>
+        </w:rPr>
+        <w:t>317C</w:t>
+      </w:r>
+    </w:p>
+    <w:p>
+      <w:pPr>
+        <w:pStyle w:val="Normal"/>
+        <w:rPr>
+          <w:u w:val="none"/>
+        </w:rPr>
+      </w:pPr>
+      <w:r>
+        <w:rPr>
+          <w:u w:val="none"/>
+        </w:rPr>
+        <w:t>318</w:t>
+      </w:r>
+    </w:p>
+    <w:p>
+      <w:pPr>
+        <w:pStyle w:val="Normal"/>
+        <w:rPr>
+          <w:u w:val="none"/>
+        </w:rPr>
+      </w:pPr>
+      <w:r>
+        <w:rPr>
+          <w:u w:val="none"/>
+        </w:rPr>
+        <w:t>319</w:t>
+      </w:r>
+    </w:p>
+    <w:p>
+      <w:pPr>
+        <w:pStyle w:val="Normal"/>
+        <w:rPr>
+          <w:u w:val="none"/>
+        </w:rPr>
+      </w:pPr>
+      <w:r>
+        <w:rPr>
+          <w:u w:val="none"/>
+        </w:rPr>
+        <w:t>320</w:t>
+      </w:r>
+    </w:p>
+    <w:p>
+      <w:pPr>
+        <w:pStyle w:val="Normal"/>
+        <w:rPr>
+          <w:u w:val="none"/>
+        </w:rPr>
+      </w:pPr>
+      <w:r>
+        <w:rPr>
+          <w:u w:val="none"/>
+        </w:rPr>
+        <w:t>320A</w:t>
+      </w:r>
+    </w:p>
+    <w:p>
+      <w:pPr>
+        <w:pStyle w:val="Normal"/>
+        <w:rPr>
+          <w:u w:val="none"/>
+        </w:rPr>
+      </w:pPr>
+      <w:r>
+        <w:rPr>
+          <w:u w:val="none"/>
+        </w:rPr>
+        <w:t>320C</w:t>
+      </w:r>
+    </w:p>
+    <w:p>
+      <w:pPr>
+        <w:pStyle w:val="Normal"/>
+        <w:rPr>
+          <w:u w:val="none"/>
+        </w:rPr>
+      </w:pPr>
+      <w:r>
+        <w:rPr>
+          <w:u w:val="none"/>
+        </w:rPr>
+        <w:t>321</w:t>
+      </w:r>
+    </w:p>
+    <w:p>
+      <w:pPr>
+        <w:pStyle w:val="Normal"/>
+        <w:rPr>
+          <w:u w:val="none"/>
+        </w:rPr>
+      </w:pPr>
+      <w:r>
+        <w:rPr>
+          <w:u w:val="none"/>
+        </w:rPr>
+        <w:t>322</w:t>
+      </w:r>
+    </w:p>
+    <w:p>
+      <w:pPr>
+        <w:pStyle w:val="Normal"/>
+        <w:rPr>
+          <w:u w:val="none"/>
+        </w:rPr>
+      </w:pPr>
+      <w:r>
+        <w:rPr>
+          <w:u w:val="none"/>
+        </w:rPr>
+        <w:t>323</w:t>
+      </w:r>
+    </w:p>
+    <w:p>
+      <w:pPr>
+        <w:pStyle w:val="Normal"/>
+        <w:rPr>
+          <w:u w:val="none"/>
+        </w:rPr>
+      </w:pPr>
+      <w:r>
+        <w:rPr>
+          <w:u w:val="none"/>
+        </w:rPr>
+        <w:t>323A</w:t>
+      </w:r>
+    </w:p>
+    <w:p>
+      <w:pPr>
+        <w:pStyle w:val="Normal"/>
+        <w:rPr>
+          <w:u w:val="none"/>
+        </w:rPr>
+      </w:pPr>
+      <w:r>
+        <w:rPr>
+          <w:u w:val="none"/>
+        </w:rPr>
+        <w:t>324</w:t>
+      </w:r>
+    </w:p>
+    <w:p>
+      <w:pPr>
+        <w:pStyle w:val="Normal"/>
+        <w:rPr>
+          <w:u w:val="none"/>
+        </w:rPr>
+      </w:pPr>
+      <w:r>
+        <w:rPr>
+          <w:u w:val="none"/>
+        </w:rPr>
+        <w:t>324A</w:t>
+      </w:r>
+    </w:p>
+    <w:p>
+      <w:pPr>
+        <w:pStyle w:val="Normal"/>
+        <w:rPr>
+          <w:u w:val="none"/>
+        </w:rPr>
+      </w:pPr>
+      <w:r>
+        <w:rPr>
+          <w:u w:val="none"/>
+        </w:rPr>
+        <w:t>325</w:t>
+      </w:r>
+    </w:p>
+    <w:p>
+      <w:pPr>
+        <w:pStyle w:val="Normal"/>
+        <w:rPr>
+          <w:u w:val="none"/>
+        </w:rPr>
+      </w:pPr>
+      <w:r>
+        <w:rPr>
+          <w:u w:val="none"/>
+        </w:rPr>
+        <w:t>326</w:t>
+      </w:r>
+    </w:p>
+    <w:p>
+      <w:pPr>
+        <w:pStyle w:val="Normal"/>
+        <w:rPr>
+          <w:u w:val="none"/>
+        </w:rPr>
+      </w:pPr>
+      <w:r>
+        <w:rPr>
+          <w:u w:val="none"/>
+        </w:rPr>
+        <w:t>327</w:t>
+      </w:r>
+    </w:p>
+    <w:p>
+      <w:pPr>
+        <w:pStyle w:val="Normal"/>
+        <w:rPr>
+          <w:u w:val="none"/>
+        </w:rPr>
+      </w:pPr>
+      <w:r>
+        <w:rPr>
+          <w:u w:val="none"/>
+        </w:rPr>
+        <w:t>328</w:t>
+      </w:r>
+    </w:p>
+    <w:p>
+      <w:pPr>
+        <w:pStyle w:val="Normal"/>
+        <w:rPr>
+          <w:u w:val="none"/>
+        </w:rPr>
+      </w:pPr>
+      <w:r>
+        <w:rPr>
+          <w:u w:val="none"/>
+        </w:rPr>
+        <w:t>328A</w:t>
+      </w:r>
+    </w:p>
+    <w:p>
+      <w:pPr>
+        <w:pStyle w:val="Normal"/>
+        <w:rPr>
+          <w:u w:val="none"/>
+        </w:rPr>
+      </w:pPr>
+      <w:r>
+        <w:rPr>
+          <w:u w:val="none"/>
+        </w:rPr>
+        <w:t>329</w:t>
+      </w:r>
+    </w:p>
+    <w:p>
+      <w:pPr>
+        <w:pStyle w:val="Normal"/>
+        <w:rPr>
+          <w:u w:val="none"/>
+        </w:rPr>
+      </w:pPr>
+      <w:r>
+        <w:rPr>
+          <w:u w:val="none"/>
+        </w:rPr>
+        <w:t>330 (TWICE?)</w:t>
       </w:r>
     </w:p>
     <w:p>
@@ -1264,11 +2197,7 @@
       </w:pPr>
       <w:r>
         <w:rPr/>
-        <w:t xml:space="preserve">111 </w:t>
-      </w:r>
-      <w:r>
-        <w:rPr/>
-        <w:t>(Bathroom; Gender = )</w:t>
+        <w:t>111 (Bathroom; Gender = )</w:t>
       </w:r>
     </w:p>
     <w:p>
@@ -1455,11 +2384,7 @@
       </w:pPr>
       <w:r>
         <w:rPr/>
-        <w:t xml:space="preserve">209 </w:t>
-      </w:r>
-      <w:r>
-        <w:rPr/>
-        <w:t>(Bathroom; Gender =  )</w:t>
+        <w:t>209 (Bathroom; Gender =  )</w:t>
       </w:r>
     </w:p>
     <w:p>
@@ -2169,6 +3094,11 @@
     <w:p>
       <w:pPr>
         <w:pStyle w:val="Normal"/>
+        <w:widowControl/>
+        <w:suppressAutoHyphens w:val="true"/>
+        <w:bidi w:val="0"/>
+        <w:spacing w:lineRule="auto" w:line="259" w:before="0" w:after="160"/>
+        <w:jc w:val="left"/>
         <w:rPr/>
       </w:pPr>
       <w:r>
@@ -2590,7 +3520,7 @@
     </w:pPr>
     <w:rPr>
       <w:rFonts w:ascii="Times New Roman" w:hAnsi="Times New Roman" w:eastAsia="Droid Sans Fallback" w:cs="Calibri"/>
-      <w:color w:val="auto"/>
+      <w:color w:val="00000A"/>
       <w:sz w:val="24"/>
       <w:szCs w:val="22"/>
       <w:lang w:val="en-US" w:eastAsia="en-US" w:bidi="ar-SA"/>

</xml_diff>

<commit_message>
Updated building rooms for stratton (identified bathrooms).  Also rotated the floor plans so we could read them
</commit_message>
<xml_diff>
--- a/Maps/Building Floor Plans/Building Room list.docx
+++ b/Maps/Building Floor Plans/Building Room list.docx
@@ -1821,7 +1821,19 @@
         <w:rPr>
           <w:u w:val="single"/>
         </w:rPr>
-        <w:t>Basement:</w:t>
+        <w:t xml:space="preserve">Basement </w:t>
+      </w:r>
+      <w:r>
+        <w:rPr>
+          <w:u w:val="single"/>
+        </w:rPr>
+        <w:t>(needs redrawn)</w:t>
+      </w:r>
+      <w:r>
+        <w:rPr>
+          <w:u w:val="single"/>
+        </w:rPr>
+        <w:t>:</w:t>
       </w:r>
     </w:p>
     <w:p>
@@ -1871,17 +1883,17 @@
       </w:pPr>
       <w:r>
         <w:rPr/>
-        <w:t>006</w:t>
-      </w:r>
-    </w:p>
-    <w:p>
-      <w:pPr>
-        <w:pStyle w:val="Normal"/>
-        <w:rPr/>
-      </w:pPr>
-      <w:r>
-        <w:rPr/>
-        <w:t>007</w:t>
+        <w:t>006*</w:t>
+      </w:r>
+    </w:p>
+    <w:p>
+      <w:pPr>
+        <w:pStyle w:val="Normal"/>
+        <w:rPr/>
+      </w:pPr>
+      <w:r>
+        <w:rPr/>
+        <w:t>007*</w:t>
       </w:r>
     </w:p>
     <w:p>
@@ -2197,7 +2209,15 @@
       </w:pPr>
       <w:r>
         <w:rPr/>
-        <w:t>111 (Bathroom; Gender = )</w:t>
+        <w:t xml:space="preserve">111 (Bathroom; Gender = </w:t>
+      </w:r>
+      <w:r>
+        <w:rPr/>
+        <w:t>Female</w:t>
+      </w:r>
+      <w:r>
+        <w:rPr/>
+        <w:t>)</w:t>
       </w:r>
     </w:p>
     <w:p>
@@ -2384,7 +2404,15 @@
       </w:pPr>
       <w:r>
         <w:rPr/>
-        <w:t>209 (Bathroom; Gender =  )</w:t>
+        <w:t xml:space="preserve">209 (Bathroom; Gender =  </w:t>
+      </w:r>
+      <w:r>
+        <w:rPr/>
+        <w:t>Male</w:t>
+      </w:r>
+      <w:r>
+        <w:rPr/>
+        <w:t>)</w:t>
       </w:r>
     </w:p>
     <w:p>
@@ -2561,7 +2589,11 @@
       </w:pPr>
       <w:r>
         <w:rPr/>
-        <w:t>310</w:t>
+        <w:t xml:space="preserve">310 </w:t>
+      </w:r>
+      <w:r>
+        <w:rPr/>
+        <w:t>(Bathroom; Gender = Male)</w:t>
       </w:r>
     </w:p>
     <w:p>

</xml_diff>

<commit_message>
Updated building list (AK rooms)
</commit_message>
<xml_diff>
--- a/Maps/Building Floor Plans/Building Room list.docx
+++ b/Maps/Building Floor Plans/Building Room list.docx
@@ -1782,7 +1782,7 @@
         <w:rPr>
           <w:u w:val="none"/>
         </w:rPr>
-        <w:t>330 (TWICE?)</w:t>
+        <w:t xml:space="preserve">330 </w:t>
       </w:r>
     </w:p>
     <w:p>
@@ -1821,19 +1821,7 @@
         <w:rPr>
           <w:u w:val="single"/>
         </w:rPr>
-        <w:t xml:space="preserve">Basement </w:t>
-      </w:r>
-      <w:r>
-        <w:rPr>
-          <w:u w:val="single"/>
-        </w:rPr>
-        <w:t>(needs redrawn)</w:t>
-      </w:r>
-      <w:r>
-        <w:rPr>
-          <w:u w:val="single"/>
-        </w:rPr>
-        <w:t>:</w:t>
+        <w:t>Basement (needs redrawn):</w:t>
       </w:r>
     </w:p>
     <w:p>
@@ -2209,15 +2197,7 @@
       </w:pPr>
       <w:r>
         <w:rPr/>
-        <w:t xml:space="preserve">111 (Bathroom; Gender = </w:t>
-      </w:r>
-      <w:r>
-        <w:rPr/>
-        <w:t>Female</w:t>
-      </w:r>
-      <w:r>
-        <w:rPr/>
-        <w:t>)</w:t>
+        <w:t>111 (Bathroom; Gender = Female)</w:t>
       </w:r>
     </w:p>
     <w:p>
@@ -2404,15 +2384,7 @@
       </w:pPr>
       <w:r>
         <w:rPr/>
-        <w:t xml:space="preserve">209 (Bathroom; Gender =  </w:t>
-      </w:r>
-      <w:r>
-        <w:rPr/>
-        <w:t>Male</w:t>
-      </w:r>
-      <w:r>
-        <w:rPr/>
-        <w:t>)</w:t>
+        <w:t>209 (Bathroom; Gender =  Male)</w:t>
       </w:r>
     </w:p>
     <w:p>
@@ -2589,11 +2561,7 @@
       </w:pPr>
       <w:r>
         <w:rPr/>
-        <w:t xml:space="preserve">310 </w:t>
-      </w:r>
-      <w:r>
-        <w:rPr/>
-        <w:t>(Bathroom; Gender = Male)</w:t>
+        <w:t>310 (Bathroom; Gender = Male)</w:t>
       </w:r>
     </w:p>
     <w:p>

</xml_diff>

<commit_message>
Uploaded non node version of test map
</commit_message>
<xml_diff>
--- a/Maps/Building Floor Plans/Building Room list.docx
+++ b/Maps/Building Floor Plans/Building Room list.docx
@@ -3610,6 +3610,400 @@
       </w:pPr>
       <w:r>
         <w:rPr/>
+      </w:r>
+    </w:p>
+    <w:p>
+      <w:pPr>
+        <w:pStyle w:val="Normal"/>
+        <w:rPr>
+          <w:b/>
+          <w:bCs/>
+          <w:u w:val="single"/>
+        </w:rPr>
+      </w:pPr>
+      <w:r>
+        <w:rPr>
+          <w:b/>
+          <w:bCs/>
+          <w:u w:val="single"/>
+        </w:rPr>
+        <w:t>Campus Center:</w:t>
+      </w:r>
+    </w:p>
+    <w:p>
+      <w:pPr>
+        <w:pStyle w:val="Normal"/>
+        <w:rPr>
+          <w:b w:val="false"/>
+          <w:bCs w:val="false"/>
+          <w:u w:val="single"/>
+        </w:rPr>
+      </w:pPr>
+      <w:r>
+        <w:rPr>
+          <w:b w:val="false"/>
+          <w:bCs w:val="false"/>
+          <w:u w:val="single"/>
+        </w:rPr>
+        <w:t>1</w:t>
+      </w:r>
+      <w:r>
+        <w:rPr>
+          <w:b w:val="false"/>
+          <w:bCs w:val="false"/>
+          <w:u w:val="single"/>
+          <w:vertAlign w:val="superscript"/>
+        </w:rPr>
+        <w:t>st</w:t>
+      </w:r>
+      <w:r>
+        <w:rPr>
+          <w:b w:val="false"/>
+          <w:bCs w:val="false"/>
+          <w:u w:val="single"/>
+        </w:rPr>
+        <w:t xml:space="preserve"> Floor:</w:t>
+      </w:r>
+    </w:p>
+    <w:p>
+      <w:pPr>
+        <w:pStyle w:val="Normal"/>
+        <w:rPr>
+          <w:b w:val="false"/>
+          <w:bCs w:val="false"/>
+          <w:u w:val="none"/>
+        </w:rPr>
+      </w:pPr>
+      <w:r>
+        <w:rPr>
+          <w:b w:val="false"/>
+          <w:bCs w:val="false"/>
+          <w:u w:val="none"/>
+        </w:rPr>
+        <w:t>101</w:t>
+      </w:r>
+    </w:p>
+    <w:p>
+      <w:pPr>
+        <w:pStyle w:val="Normal"/>
+        <w:rPr>
+          <w:b w:val="false"/>
+          <w:bCs w:val="false"/>
+          <w:u w:val="none"/>
+        </w:rPr>
+      </w:pPr>
+      <w:r>
+        <w:rPr>
+          <w:b w:val="false"/>
+          <w:bCs w:val="false"/>
+          <w:u w:val="none"/>
+        </w:rPr>
+        <w:t>109</w:t>
+      </w:r>
+    </w:p>
+    <w:p>
+      <w:pPr>
+        <w:pStyle w:val="Normal"/>
+        <w:rPr>
+          <w:b w:val="false"/>
+          <w:bCs w:val="false"/>
+          <w:u w:val="none"/>
+        </w:rPr>
+      </w:pPr>
+      <w:r>
+        <w:rPr>
+          <w:b w:val="false"/>
+          <w:bCs w:val="false"/>
+          <w:u w:val="none"/>
+        </w:rPr>
+        <w:t>110</w:t>
+      </w:r>
+    </w:p>
+    <w:p>
+      <w:pPr>
+        <w:pStyle w:val="Normal"/>
+        <w:rPr>
+          <w:b w:val="false"/>
+          <w:bCs w:val="false"/>
+          <w:u w:val="none"/>
+        </w:rPr>
+      </w:pPr>
+      <w:r>
+        <w:rPr>
+          <w:b w:val="false"/>
+          <w:bCs w:val="false"/>
+          <w:u w:val="none"/>
+        </w:rPr>
+        <w:t>114</w:t>
+      </w:r>
+    </w:p>
+    <w:p>
+      <w:pPr>
+        <w:pStyle w:val="Normal"/>
+        <w:rPr>
+          <w:b w:val="false"/>
+          <w:bCs w:val="false"/>
+          <w:u w:val="none"/>
+        </w:rPr>
+      </w:pPr>
+      <w:r>
+        <w:rPr>
+          <w:b w:val="false"/>
+          <w:bCs w:val="false"/>
+          <w:u w:val="none"/>
+        </w:rPr>
+        <w:t>115</w:t>
+      </w:r>
+    </w:p>
+    <w:p>
+      <w:pPr>
+        <w:pStyle w:val="Normal"/>
+        <w:rPr>
+          <w:b w:val="false"/>
+          <w:bCs w:val="false"/>
+          <w:u w:val="none"/>
+        </w:rPr>
+      </w:pPr>
+      <w:r>
+        <w:rPr>
+          <w:b w:val="false"/>
+          <w:bCs w:val="false"/>
+          <w:u w:val="none"/>
+        </w:rPr>
+        <w:t>118</w:t>
+      </w:r>
+    </w:p>
+    <w:p>
+      <w:pPr>
+        <w:pStyle w:val="Normal"/>
+        <w:rPr>
+          <w:b w:val="false"/>
+          <w:bCs w:val="false"/>
+          <w:u w:val="none"/>
+        </w:rPr>
+      </w:pPr>
+      <w:r>
+        <w:rPr>
+          <w:b w:val="false"/>
+          <w:bCs w:val="false"/>
+          <w:u w:val="none"/>
+        </w:rPr>
+        <w:t>119</w:t>
+      </w:r>
+    </w:p>
+    <w:p>
+      <w:pPr>
+        <w:pStyle w:val="Normal"/>
+        <w:rPr>
+          <w:b w:val="false"/>
+          <w:bCs w:val="false"/>
+          <w:u w:val="none"/>
+        </w:rPr>
+      </w:pPr>
+      <w:r>
+        <w:rPr>
+          <w:b w:val="false"/>
+          <w:bCs w:val="false"/>
+          <w:u w:val="none"/>
+        </w:rPr>
+        <w:t>120</w:t>
+      </w:r>
+    </w:p>
+    <w:p>
+      <w:pPr>
+        <w:pStyle w:val="Normal"/>
+        <w:rPr>
+          <w:b w:val="false"/>
+          <w:bCs w:val="false"/>
+          <w:u w:val="none"/>
+        </w:rPr>
+      </w:pPr>
+      <w:r>
+        <w:rPr>
+          <w:b w:val="false"/>
+          <w:bCs w:val="false"/>
+          <w:u w:val="none"/>
+        </w:rPr>
+        <w:t>122</w:t>
+      </w:r>
+    </w:p>
+    <w:p>
+      <w:pPr>
+        <w:pStyle w:val="Normal"/>
+        <w:rPr>
+          <w:b w:val="false"/>
+          <w:bCs w:val="false"/>
+          <w:u w:val="none"/>
+        </w:rPr>
+      </w:pPr>
+      <w:r>
+        <w:rPr>
+          <w:b w:val="false"/>
+          <w:bCs w:val="false"/>
+          <w:u w:val="none"/>
+        </w:rPr>
+        <w:t>123</w:t>
+      </w:r>
+    </w:p>
+    <w:p>
+      <w:pPr>
+        <w:pStyle w:val="Normal"/>
+        <w:rPr>
+          <w:b w:val="false"/>
+          <w:bCs w:val="false"/>
+          <w:u w:val="none"/>
+        </w:rPr>
+      </w:pPr>
+      <w:r>
+        <w:rPr>
+          <w:b w:val="false"/>
+          <w:bCs w:val="false"/>
+          <w:u w:val="none"/>
+        </w:rPr>
+        <w:t>124</w:t>
+      </w:r>
+    </w:p>
+    <w:p>
+      <w:pPr>
+        <w:pStyle w:val="Normal"/>
+        <w:rPr>
+          <w:b w:val="false"/>
+          <w:bCs w:val="false"/>
+          <w:u w:val="none"/>
+        </w:rPr>
+      </w:pPr>
+      <w:r>
+        <w:rPr>
+          <w:b w:val="false"/>
+          <w:bCs w:val="false"/>
+          <w:u w:val="none"/>
+        </w:rPr>
+        <w:t>125</w:t>
+      </w:r>
+    </w:p>
+    <w:p>
+      <w:pPr>
+        <w:pStyle w:val="Normal"/>
+        <w:rPr>
+          <w:b w:val="false"/>
+          <w:bCs w:val="false"/>
+          <w:u w:val="none"/>
+        </w:rPr>
+      </w:pPr>
+      <w:r>
+        <w:rPr>
+          <w:b w:val="false"/>
+          <w:bCs w:val="false"/>
+          <w:u w:val="none"/>
+        </w:rPr>
+        <w:t>126</w:t>
+      </w:r>
+    </w:p>
+    <w:p>
+      <w:pPr>
+        <w:pStyle w:val="Normal"/>
+        <w:rPr>
+          <w:b w:val="false"/>
+          <w:bCs w:val="false"/>
+          <w:u w:val="none"/>
+        </w:rPr>
+      </w:pPr>
+      <w:r>
+        <w:rPr>
+          <w:b w:val="false"/>
+          <w:bCs w:val="false"/>
+          <w:u w:val="none"/>
+        </w:rPr>
+        <w:t>127</w:t>
+      </w:r>
+    </w:p>
+    <w:p>
+      <w:pPr>
+        <w:pStyle w:val="Normal"/>
+        <w:rPr>
+          <w:b w:val="false"/>
+          <w:bCs w:val="false"/>
+          <w:u w:val="none"/>
+        </w:rPr>
+      </w:pPr>
+      <w:r>
+        <w:rPr>
+          <w:b w:val="false"/>
+          <w:bCs w:val="false"/>
+          <w:u w:val="none"/>
+        </w:rPr>
+        <w:t>128</w:t>
+      </w:r>
+    </w:p>
+    <w:p>
+      <w:pPr>
+        <w:pStyle w:val="Normal"/>
+        <w:rPr>
+          <w:b w:val="false"/>
+          <w:bCs w:val="false"/>
+          <w:u w:val="none"/>
+        </w:rPr>
+      </w:pPr>
+      <w:r>
+        <w:rPr>
+          <w:b w:val="false"/>
+          <w:bCs w:val="false"/>
+          <w:u w:val="none"/>
+        </w:rPr>
+        <w:t>129</w:t>
+      </w:r>
+    </w:p>
+    <w:p>
+      <w:pPr>
+        <w:pStyle w:val="Normal"/>
+        <w:rPr>
+          <w:b w:val="false"/>
+          <w:bCs w:val="false"/>
+          <w:u w:val="none"/>
+        </w:rPr>
+      </w:pPr>
+      <w:r>
+        <w:rPr>
+          <w:b w:val="false"/>
+          <w:bCs w:val="false"/>
+          <w:u w:val="none"/>
+        </w:rPr>
+        <w:t>130</w:t>
+      </w:r>
+    </w:p>
+    <w:p>
+      <w:pPr>
+        <w:pStyle w:val="Normal"/>
+        <w:rPr>
+          <w:b w:val="false"/>
+          <w:bCs w:val="false"/>
+          <w:u w:val="none"/>
+        </w:rPr>
+      </w:pPr>
+      <w:r>
+        <w:rPr>
+          <w:b w:val="false"/>
+          <w:bCs w:val="false"/>
+          <w:u w:val="none"/>
+        </w:rPr>
+        <w:t>132</w:t>
+      </w:r>
+    </w:p>
+    <w:p>
+      <w:pPr>
+        <w:pStyle w:val="Normal"/>
+        <w:rPr>
+          <w:b w:val="false"/>
+          <w:bCs w:val="false"/>
+          <w:u w:val="none"/>
+        </w:rPr>
+      </w:pPr>
+      <w:r>
+        <w:rPr>
+          <w:b w:val="false"/>
+          <w:bCs w:val="false"/>
+          <w:u w:val="none"/>
+        </w:rPr>
       </w:r>
     </w:p>
     <w:p>

</xml_diff>

<commit_message>
Updated building room list
</commit_message>
<xml_diff>
--- a/Maps/Building Floor Plans/Building Room list.docx
+++ b/Maps/Building Floor Plans/Building Room list.docx
@@ -4004,15 +4004,1885 @@
           <w:bCs w:val="false"/>
           <w:u w:val="none"/>
         </w:rPr>
-      </w:r>
-    </w:p>
-    <w:p>
-      <w:pPr>
-        <w:pStyle w:val="Normal"/>
-        <w:rPr/>
-      </w:pPr>
-      <w:r>
-        <w:rPr/>
+        <w:t>134</w:t>
+      </w:r>
+    </w:p>
+    <w:p>
+      <w:pPr>
+        <w:pStyle w:val="Normal"/>
+        <w:rPr>
+          <w:b w:val="false"/>
+          <w:bCs w:val="false"/>
+          <w:u w:val="none"/>
+        </w:rPr>
+      </w:pPr>
+      <w:r>
+        <w:rPr>
+          <w:b w:val="false"/>
+          <w:bCs w:val="false"/>
+          <w:u w:val="none"/>
+        </w:rPr>
+        <w:t>135</w:t>
+      </w:r>
+    </w:p>
+    <w:p>
+      <w:pPr>
+        <w:pStyle w:val="Normal"/>
+        <w:rPr>
+          <w:b w:val="false"/>
+          <w:bCs w:val="false"/>
+          <w:u w:val="none"/>
+        </w:rPr>
+      </w:pPr>
+      <w:r>
+        <w:rPr>
+          <w:b w:val="false"/>
+          <w:bCs w:val="false"/>
+          <w:u w:val="none"/>
+        </w:rPr>
+        <w:t>136</w:t>
+      </w:r>
+    </w:p>
+    <w:p>
+      <w:pPr>
+        <w:pStyle w:val="Normal"/>
+        <w:rPr>
+          <w:b w:val="false"/>
+          <w:bCs w:val="false"/>
+          <w:u w:val="none"/>
+        </w:rPr>
+      </w:pPr>
+      <w:r>
+        <w:rPr>
+          <w:b w:val="false"/>
+          <w:bCs w:val="false"/>
+          <w:u w:val="none"/>
+        </w:rPr>
+        <w:t>136A</w:t>
+      </w:r>
+    </w:p>
+    <w:p>
+      <w:pPr>
+        <w:pStyle w:val="Normal"/>
+        <w:rPr>
+          <w:b w:val="false"/>
+          <w:bCs w:val="false"/>
+          <w:u w:val="none"/>
+        </w:rPr>
+      </w:pPr>
+      <w:r>
+        <w:rPr>
+          <w:b w:val="false"/>
+          <w:bCs w:val="false"/>
+          <w:u w:val="none"/>
+        </w:rPr>
+        <w:t>137</w:t>
+      </w:r>
+    </w:p>
+    <w:p>
+      <w:pPr>
+        <w:pStyle w:val="Normal"/>
+        <w:rPr>
+          <w:b w:val="false"/>
+          <w:bCs w:val="false"/>
+          <w:u w:val="none"/>
+        </w:rPr>
+      </w:pPr>
+      <w:r>
+        <w:rPr>
+          <w:b w:val="false"/>
+          <w:bCs w:val="false"/>
+          <w:u w:val="none"/>
+        </w:rPr>
+        <w:t>137A</w:t>
+      </w:r>
+    </w:p>
+    <w:p>
+      <w:pPr>
+        <w:pStyle w:val="Normal"/>
+        <w:rPr>
+          <w:b w:val="false"/>
+          <w:bCs w:val="false"/>
+          <w:u w:val="none"/>
+        </w:rPr>
+      </w:pPr>
+      <w:r>
+        <w:rPr>
+          <w:b w:val="false"/>
+          <w:bCs w:val="false"/>
+          <w:u w:val="none"/>
+        </w:rPr>
+        <w:t>138</w:t>
+      </w:r>
+    </w:p>
+    <w:p>
+      <w:pPr>
+        <w:pStyle w:val="Normal"/>
+        <w:rPr>
+          <w:b w:val="false"/>
+          <w:bCs w:val="false"/>
+          <w:u w:val="none"/>
+        </w:rPr>
+      </w:pPr>
+      <w:r>
+        <w:rPr>
+          <w:b w:val="false"/>
+          <w:bCs w:val="false"/>
+          <w:u w:val="none"/>
+        </w:rPr>
+        <w:t>139</w:t>
+      </w:r>
+    </w:p>
+    <w:p>
+      <w:pPr>
+        <w:pStyle w:val="Normal"/>
+        <w:rPr>
+          <w:b w:val="false"/>
+          <w:bCs w:val="false"/>
+          <w:u w:val="none"/>
+        </w:rPr>
+      </w:pPr>
+      <w:r>
+        <w:rPr>
+          <w:b w:val="false"/>
+          <w:bCs w:val="false"/>
+          <w:u w:val="none"/>
+        </w:rPr>
+        <w:t>140</w:t>
+      </w:r>
+    </w:p>
+    <w:p>
+      <w:pPr>
+        <w:pStyle w:val="Normal"/>
+        <w:rPr>
+          <w:b w:val="false"/>
+          <w:bCs w:val="false"/>
+          <w:u w:val="none"/>
+        </w:rPr>
+      </w:pPr>
+      <w:r>
+        <w:rPr>
+          <w:b w:val="false"/>
+          <w:bCs w:val="false"/>
+          <w:u w:val="none"/>
+        </w:rPr>
+        <w:t>141</w:t>
+      </w:r>
+    </w:p>
+    <w:p>
+      <w:pPr>
+        <w:pStyle w:val="Normal"/>
+        <w:rPr>
+          <w:b w:val="false"/>
+          <w:bCs w:val="false"/>
+          <w:u w:val="none"/>
+        </w:rPr>
+      </w:pPr>
+      <w:r>
+        <w:rPr>
+          <w:b w:val="false"/>
+          <w:bCs w:val="false"/>
+          <w:u w:val="none"/>
+        </w:rPr>
+        <w:t>142</w:t>
+      </w:r>
+    </w:p>
+    <w:p>
+      <w:pPr>
+        <w:pStyle w:val="Normal"/>
+        <w:rPr>
+          <w:b w:val="false"/>
+          <w:bCs w:val="false"/>
+          <w:u w:val="none"/>
+        </w:rPr>
+      </w:pPr>
+      <w:r>
+        <w:rPr>
+          <w:b w:val="false"/>
+          <w:bCs w:val="false"/>
+          <w:u w:val="none"/>
+        </w:rPr>
+        <w:t>143</w:t>
+      </w:r>
+    </w:p>
+    <w:p>
+      <w:pPr>
+        <w:pStyle w:val="Normal"/>
+        <w:rPr>
+          <w:b w:val="false"/>
+          <w:bCs w:val="false"/>
+          <w:u w:val="none"/>
+        </w:rPr>
+      </w:pPr>
+      <w:r>
+        <w:rPr>
+          <w:b w:val="false"/>
+          <w:bCs w:val="false"/>
+          <w:u w:val="none"/>
+        </w:rPr>
+        <w:t>144</w:t>
+      </w:r>
+    </w:p>
+    <w:p>
+      <w:pPr>
+        <w:pStyle w:val="Normal"/>
+        <w:rPr>
+          <w:b w:val="false"/>
+          <w:bCs w:val="false"/>
+          <w:u w:val="none"/>
+        </w:rPr>
+      </w:pPr>
+      <w:r>
+        <w:rPr>
+          <w:b w:val="false"/>
+          <w:bCs w:val="false"/>
+          <w:u w:val="none"/>
+        </w:rPr>
+        <w:t>145</w:t>
+      </w:r>
+    </w:p>
+    <w:p>
+      <w:pPr>
+        <w:pStyle w:val="Normal"/>
+        <w:rPr>
+          <w:b w:val="false"/>
+          <w:bCs w:val="false"/>
+          <w:u w:val="none"/>
+        </w:rPr>
+      </w:pPr>
+      <w:r>
+        <w:rPr>
+          <w:b w:val="false"/>
+          <w:bCs w:val="false"/>
+          <w:u w:val="none"/>
+        </w:rPr>
+        <w:t>146</w:t>
+      </w:r>
+    </w:p>
+    <w:p>
+      <w:pPr>
+        <w:pStyle w:val="Normal"/>
+        <w:rPr>
+          <w:b w:val="false"/>
+          <w:bCs w:val="false"/>
+          <w:u w:val="none"/>
+        </w:rPr>
+      </w:pPr>
+      <w:r>
+        <w:rPr>
+          <w:b w:val="false"/>
+          <w:bCs w:val="false"/>
+          <w:u w:val="none"/>
+        </w:rPr>
+        <w:t>150</w:t>
+      </w:r>
+    </w:p>
+    <w:p>
+      <w:pPr>
+        <w:pStyle w:val="Normal"/>
+        <w:rPr>
+          <w:b w:val="false"/>
+          <w:bCs w:val="false"/>
+          <w:u w:val="none"/>
+        </w:rPr>
+      </w:pPr>
+      <w:r>
+        <w:rPr>
+          <w:b w:val="false"/>
+          <w:bCs w:val="false"/>
+          <w:u w:val="none"/>
+        </w:rPr>
+        <w:t>151</w:t>
+      </w:r>
+    </w:p>
+    <w:p>
+      <w:pPr>
+        <w:pStyle w:val="Normal"/>
+        <w:rPr>
+          <w:b w:val="false"/>
+          <w:bCs w:val="false"/>
+          <w:u w:val="none"/>
+        </w:rPr>
+      </w:pPr>
+      <w:r>
+        <w:rPr>
+          <w:b w:val="false"/>
+          <w:bCs w:val="false"/>
+          <w:u w:val="none"/>
+        </w:rPr>
+        <w:t>152</w:t>
+      </w:r>
+    </w:p>
+    <w:p>
+      <w:pPr>
+        <w:pStyle w:val="Normal"/>
+        <w:rPr>
+          <w:b w:val="false"/>
+          <w:bCs w:val="false"/>
+          <w:u w:val="none"/>
+        </w:rPr>
+      </w:pPr>
+      <w:r>
+        <w:rPr>
+          <w:b w:val="false"/>
+          <w:bCs w:val="false"/>
+          <w:u w:val="none"/>
+        </w:rPr>
+        <w:t>153</w:t>
+      </w:r>
+    </w:p>
+    <w:p>
+      <w:pPr>
+        <w:pStyle w:val="Normal"/>
+        <w:rPr>
+          <w:b w:val="false"/>
+          <w:bCs w:val="false"/>
+          <w:u w:val="none"/>
+        </w:rPr>
+      </w:pPr>
+      <w:r>
+        <w:rPr>
+          <w:b w:val="false"/>
+          <w:bCs w:val="false"/>
+          <w:u w:val="none"/>
+        </w:rPr>
+        <w:t>154</w:t>
+      </w:r>
+    </w:p>
+    <w:p>
+      <w:pPr>
+        <w:pStyle w:val="Normal"/>
+        <w:rPr>
+          <w:b w:val="false"/>
+          <w:bCs w:val="false"/>
+          <w:u w:val="none"/>
+        </w:rPr>
+      </w:pPr>
+      <w:r>
+        <w:rPr>
+          <w:b w:val="false"/>
+          <w:bCs w:val="false"/>
+          <w:u w:val="none"/>
+        </w:rPr>
+        <w:t>154A</w:t>
+      </w:r>
+    </w:p>
+    <w:p>
+      <w:pPr>
+        <w:pStyle w:val="Normal"/>
+        <w:rPr>
+          <w:b w:val="false"/>
+          <w:bCs w:val="false"/>
+          <w:u w:val="none"/>
+        </w:rPr>
+      </w:pPr>
+      <w:r>
+        <w:rPr>
+          <w:b w:val="false"/>
+          <w:bCs w:val="false"/>
+          <w:u w:val="none"/>
+        </w:rPr>
+        <w:t>155</w:t>
+      </w:r>
+    </w:p>
+    <w:p>
+      <w:pPr>
+        <w:pStyle w:val="Normal"/>
+        <w:rPr>
+          <w:b w:val="false"/>
+          <w:bCs w:val="false"/>
+          <w:u w:val="none"/>
+        </w:rPr>
+      </w:pPr>
+      <w:r>
+        <w:rPr>
+          <w:b w:val="false"/>
+          <w:bCs w:val="false"/>
+          <w:u w:val="none"/>
+        </w:rPr>
+        <w:t>156</w:t>
+      </w:r>
+    </w:p>
+    <w:p>
+      <w:pPr>
+        <w:pStyle w:val="Normal"/>
+        <w:rPr>
+          <w:b w:val="false"/>
+          <w:bCs w:val="false"/>
+          <w:u w:val="none"/>
+        </w:rPr>
+      </w:pPr>
+      <w:r>
+        <w:rPr>
+          <w:b w:val="false"/>
+          <w:bCs w:val="false"/>
+          <w:u w:val="none"/>
+        </w:rPr>
+        <w:t>157</w:t>
+      </w:r>
+    </w:p>
+    <w:p>
+      <w:pPr>
+        <w:pStyle w:val="Normal"/>
+        <w:rPr>
+          <w:b w:val="false"/>
+          <w:bCs w:val="false"/>
+          <w:u w:val="none"/>
+        </w:rPr>
+      </w:pPr>
+      <w:r>
+        <w:rPr>
+          <w:b w:val="false"/>
+          <w:bCs w:val="false"/>
+          <w:u w:val="none"/>
+        </w:rPr>
+        <w:t>158</w:t>
+      </w:r>
+    </w:p>
+    <w:p>
+      <w:pPr>
+        <w:pStyle w:val="Normal"/>
+        <w:rPr>
+          <w:b w:val="false"/>
+          <w:bCs w:val="false"/>
+          <w:u w:val="single"/>
+        </w:rPr>
+      </w:pPr>
+      <w:r>
+        <w:rPr>
+          <w:b w:val="false"/>
+          <w:bCs w:val="false"/>
+          <w:u w:val="single"/>
+        </w:rPr>
+        <w:t>2</w:t>
+      </w:r>
+      <w:r>
+        <w:rPr>
+          <w:b w:val="false"/>
+          <w:bCs w:val="false"/>
+          <w:u w:val="single"/>
+          <w:vertAlign w:val="superscript"/>
+        </w:rPr>
+        <w:t>nd</w:t>
+      </w:r>
+      <w:r>
+        <w:rPr>
+          <w:b w:val="false"/>
+          <w:bCs w:val="false"/>
+          <w:u w:val="single"/>
+        </w:rPr>
+        <w:t xml:space="preserve"> Floor:</w:t>
+      </w:r>
+    </w:p>
+    <w:p>
+      <w:pPr>
+        <w:pStyle w:val="Normal"/>
+        <w:rPr>
+          <w:u w:val="none"/>
+        </w:rPr>
+      </w:pPr>
+      <w:r>
+        <w:rPr>
+          <w:u w:val="none"/>
+        </w:rPr>
+        <w:t>201</w:t>
+      </w:r>
+    </w:p>
+    <w:p>
+      <w:pPr>
+        <w:pStyle w:val="Normal"/>
+        <w:rPr>
+          <w:u w:val="none"/>
+        </w:rPr>
+      </w:pPr>
+      <w:r>
+        <w:rPr>
+          <w:u w:val="none"/>
+        </w:rPr>
+        <w:t>202</w:t>
+      </w:r>
+    </w:p>
+    <w:p>
+      <w:pPr>
+        <w:pStyle w:val="Normal"/>
+        <w:rPr>
+          <w:u w:val="none"/>
+        </w:rPr>
+      </w:pPr>
+      <w:r>
+        <w:rPr>
+          <w:u w:val="none"/>
+        </w:rPr>
+        <w:t>203</w:t>
+      </w:r>
+    </w:p>
+    <w:p>
+      <w:pPr>
+        <w:pStyle w:val="Normal"/>
+        <w:rPr>
+          <w:u w:val="none"/>
+        </w:rPr>
+      </w:pPr>
+      <w:r>
+        <w:rPr>
+          <w:u w:val="none"/>
+        </w:rPr>
+        <w:t>204</w:t>
+      </w:r>
+    </w:p>
+    <w:p>
+      <w:pPr>
+        <w:pStyle w:val="Normal"/>
+        <w:rPr>
+          <w:u w:val="none"/>
+        </w:rPr>
+      </w:pPr>
+      <w:r>
+        <w:rPr>
+          <w:u w:val="none"/>
+        </w:rPr>
+        <w:t>207</w:t>
+      </w:r>
+    </w:p>
+    <w:p>
+      <w:pPr>
+        <w:pStyle w:val="Normal"/>
+        <w:rPr>
+          <w:u w:val="none"/>
+        </w:rPr>
+      </w:pPr>
+      <w:r>
+        <w:rPr>
+          <w:u w:val="none"/>
+        </w:rPr>
+        <w:t>209</w:t>
+      </w:r>
+    </w:p>
+    <w:p>
+      <w:pPr>
+        <w:pStyle w:val="Normal"/>
+        <w:rPr>
+          <w:u w:val="none"/>
+        </w:rPr>
+      </w:pPr>
+      <w:r>
+        <w:rPr>
+          <w:u w:val="none"/>
+        </w:rPr>
+        <w:t>212</w:t>
+      </w:r>
+    </w:p>
+    <w:p>
+      <w:pPr>
+        <w:pStyle w:val="Normal"/>
+        <w:rPr>
+          <w:u w:val="none"/>
+        </w:rPr>
+      </w:pPr>
+      <w:r>
+        <w:rPr>
+          <w:u w:val="none"/>
+        </w:rPr>
+        <w:t>213</w:t>
+      </w:r>
+    </w:p>
+    <w:p>
+      <w:pPr>
+        <w:pStyle w:val="Normal"/>
+        <w:rPr>
+          <w:u w:val="none"/>
+        </w:rPr>
+      </w:pPr>
+      <w:r>
+        <w:rPr>
+          <w:u w:val="none"/>
+        </w:rPr>
+        <w:t>214</w:t>
+      </w:r>
+    </w:p>
+    <w:p>
+      <w:pPr>
+        <w:pStyle w:val="Normal"/>
+        <w:rPr>
+          <w:u w:val="none"/>
+        </w:rPr>
+      </w:pPr>
+      <w:r>
+        <w:rPr>
+          <w:u w:val="none"/>
+        </w:rPr>
+        <w:t>215</w:t>
+      </w:r>
+    </w:p>
+    <w:p>
+      <w:pPr>
+        <w:pStyle w:val="Normal"/>
+        <w:rPr>
+          <w:u w:val="none"/>
+        </w:rPr>
+      </w:pPr>
+      <w:r>
+        <w:rPr>
+          <w:u w:val="none"/>
+        </w:rPr>
+        <w:t>216</w:t>
+      </w:r>
+    </w:p>
+    <w:p>
+      <w:pPr>
+        <w:pStyle w:val="Normal"/>
+        <w:rPr>
+          <w:u w:val="none"/>
+        </w:rPr>
+      </w:pPr>
+      <w:r>
+        <w:rPr>
+          <w:u w:val="none"/>
+        </w:rPr>
+        <w:t>217</w:t>
+      </w:r>
+    </w:p>
+    <w:p>
+      <w:pPr>
+        <w:pStyle w:val="Normal"/>
+        <w:rPr>
+          <w:u w:val="none"/>
+        </w:rPr>
+      </w:pPr>
+      <w:r>
+        <w:rPr>
+          <w:u w:val="none"/>
+        </w:rPr>
+        <w:t>218</w:t>
+      </w:r>
+    </w:p>
+    <w:p>
+      <w:pPr>
+        <w:pStyle w:val="Normal"/>
+        <w:rPr>
+          <w:u w:val="none"/>
+        </w:rPr>
+      </w:pPr>
+      <w:r>
+        <w:rPr>
+          <w:u w:val="none"/>
+        </w:rPr>
+        <w:t>219</w:t>
+      </w:r>
+    </w:p>
+    <w:p>
+      <w:pPr>
+        <w:pStyle w:val="Normal"/>
+        <w:rPr>
+          <w:u w:val="none"/>
+        </w:rPr>
+      </w:pPr>
+      <w:r>
+        <w:rPr>
+          <w:u w:val="none"/>
+        </w:rPr>
+        <w:t>221</w:t>
+      </w:r>
+    </w:p>
+    <w:p>
+      <w:pPr>
+        <w:pStyle w:val="Normal"/>
+        <w:rPr>
+          <w:u w:val="none"/>
+        </w:rPr>
+      </w:pPr>
+      <w:r>
+        <w:rPr>
+          <w:u w:val="none"/>
+        </w:rPr>
+        <w:t>222</w:t>
+      </w:r>
+    </w:p>
+    <w:p>
+      <w:pPr>
+        <w:pStyle w:val="Normal"/>
+        <w:rPr>
+          <w:u w:val="none"/>
+        </w:rPr>
+      </w:pPr>
+      <w:r>
+        <w:rPr>
+          <w:u w:val="none"/>
+        </w:rPr>
+        <w:t>223</w:t>
+      </w:r>
+    </w:p>
+    <w:p>
+      <w:pPr>
+        <w:pStyle w:val="Normal"/>
+        <w:rPr>
+          <w:u w:val="none"/>
+        </w:rPr>
+      </w:pPr>
+      <w:r>
+        <w:rPr>
+          <w:u w:val="none"/>
+        </w:rPr>
+        <w:t>225</w:t>
+      </w:r>
+    </w:p>
+    <w:p>
+      <w:pPr>
+        <w:pStyle w:val="Normal"/>
+        <w:rPr>
+          <w:u w:val="none"/>
+        </w:rPr>
+      </w:pPr>
+      <w:r>
+        <w:rPr>
+          <w:u w:val="none"/>
+        </w:rPr>
+        <w:t>226</w:t>
+      </w:r>
+    </w:p>
+    <w:p>
+      <w:pPr>
+        <w:pStyle w:val="Normal"/>
+        <w:rPr>
+          <w:u w:val="none"/>
+        </w:rPr>
+      </w:pPr>
+      <w:r>
+        <w:rPr>
+          <w:u w:val="none"/>
+        </w:rPr>
+        <w:t>227</w:t>
+      </w:r>
+    </w:p>
+    <w:p>
+      <w:pPr>
+        <w:pStyle w:val="Normal"/>
+        <w:rPr>
+          <w:u w:val="none"/>
+        </w:rPr>
+      </w:pPr>
+      <w:r>
+        <w:rPr>
+          <w:u w:val="none"/>
+        </w:rPr>
+        <w:t>228</w:t>
+      </w:r>
+    </w:p>
+    <w:p>
+      <w:pPr>
+        <w:pStyle w:val="Normal"/>
+        <w:rPr>
+          <w:u w:val="none"/>
+        </w:rPr>
+      </w:pPr>
+      <w:r>
+        <w:rPr>
+          <w:u w:val="none"/>
+        </w:rPr>
+        <w:t>229A</w:t>
+      </w:r>
+    </w:p>
+    <w:p>
+      <w:pPr>
+        <w:pStyle w:val="Normal"/>
+        <w:rPr>
+          <w:u w:val="none"/>
+        </w:rPr>
+      </w:pPr>
+      <w:r>
+        <w:rPr>
+          <w:u w:val="none"/>
+        </w:rPr>
+        <w:t>229B</w:t>
+      </w:r>
+    </w:p>
+    <w:p>
+      <w:pPr>
+        <w:pStyle w:val="Normal"/>
+        <w:rPr>
+          <w:u w:val="none"/>
+        </w:rPr>
+      </w:pPr>
+      <w:r>
+        <w:rPr>
+          <w:u w:val="none"/>
+        </w:rPr>
+        <w:t>230</w:t>
+      </w:r>
+    </w:p>
+    <w:p>
+      <w:pPr>
+        <w:pStyle w:val="Normal"/>
+        <w:rPr>
+          <w:u w:val="none"/>
+        </w:rPr>
+      </w:pPr>
+      <w:r>
+        <w:rPr>
+          <w:u w:val="none"/>
+        </w:rPr>
+        <w:t>231</w:t>
+      </w:r>
+    </w:p>
+    <w:p>
+      <w:pPr>
+        <w:pStyle w:val="Normal"/>
+        <w:rPr>
+          <w:u w:val="none"/>
+        </w:rPr>
+      </w:pPr>
+      <w:r>
+        <w:rPr>
+          <w:u w:val="none"/>
+        </w:rPr>
+        <w:t>232</w:t>
+      </w:r>
+    </w:p>
+    <w:p>
+      <w:pPr>
+        <w:pStyle w:val="Normal"/>
+        <w:rPr>
+          <w:u w:val="none"/>
+        </w:rPr>
+      </w:pPr>
+      <w:r>
+        <w:rPr>
+          <w:u w:val="none"/>
+        </w:rPr>
+        <w:t>233</w:t>
+      </w:r>
+    </w:p>
+    <w:p>
+      <w:pPr>
+        <w:pStyle w:val="Normal"/>
+        <w:rPr>
+          <w:u w:val="none"/>
+        </w:rPr>
+      </w:pPr>
+      <w:r>
+        <w:rPr>
+          <w:u w:val="none"/>
+        </w:rPr>
+        <w:t>234</w:t>
+      </w:r>
+    </w:p>
+    <w:p>
+      <w:pPr>
+        <w:pStyle w:val="Normal"/>
+        <w:rPr>
+          <w:u w:val="none"/>
+        </w:rPr>
+      </w:pPr>
+      <w:r>
+        <w:rPr>
+          <w:u w:val="none"/>
+        </w:rPr>
+        <w:t>235</w:t>
+      </w:r>
+    </w:p>
+    <w:p>
+      <w:pPr>
+        <w:pStyle w:val="Normal"/>
+        <w:rPr>
+          <w:u w:val="none"/>
+        </w:rPr>
+      </w:pPr>
+      <w:r>
+        <w:rPr>
+          <w:u w:val="none"/>
+        </w:rPr>
+        <w:t>236</w:t>
+      </w:r>
+    </w:p>
+    <w:p>
+      <w:pPr>
+        <w:pStyle w:val="Normal"/>
+        <w:rPr>
+          <w:u w:val="none"/>
+        </w:rPr>
+      </w:pPr>
+      <w:r>
+        <w:rPr>
+          <w:u w:val="none"/>
+        </w:rPr>
+        <w:t>237</w:t>
+      </w:r>
+    </w:p>
+    <w:p>
+      <w:pPr>
+        <w:pStyle w:val="Normal"/>
+        <w:rPr>
+          <w:u w:val="none"/>
+        </w:rPr>
+      </w:pPr>
+      <w:r>
+        <w:rPr>
+          <w:u w:val="none"/>
+        </w:rPr>
+        <w:t>238</w:t>
+      </w:r>
+    </w:p>
+    <w:p>
+      <w:pPr>
+        <w:pStyle w:val="Normal"/>
+        <w:rPr>
+          <w:u w:val="none"/>
+        </w:rPr>
+      </w:pPr>
+      <w:r>
+        <w:rPr>
+          <w:u w:val="none"/>
+        </w:rPr>
+        <w:t>240</w:t>
+      </w:r>
+    </w:p>
+    <w:p>
+      <w:pPr>
+        <w:pStyle w:val="Normal"/>
+        <w:rPr>
+          <w:u w:val="none"/>
+        </w:rPr>
+      </w:pPr>
+      <w:r>
+        <w:rPr>
+          <w:u w:val="none"/>
+        </w:rPr>
+        <w:t>241</w:t>
+      </w:r>
+    </w:p>
+    <w:p>
+      <w:pPr>
+        <w:pStyle w:val="Normal"/>
+        <w:rPr>
+          <w:u w:val="none"/>
+        </w:rPr>
+      </w:pPr>
+      <w:r>
+        <w:rPr>
+          <w:u w:val="none"/>
+        </w:rPr>
+        <w:t>242</w:t>
+      </w:r>
+    </w:p>
+    <w:p>
+      <w:pPr>
+        <w:pStyle w:val="Normal"/>
+        <w:rPr>
+          <w:u w:val="none"/>
+        </w:rPr>
+      </w:pPr>
+      <w:r>
+        <w:rPr>
+          <w:u w:val="none"/>
+        </w:rPr>
+        <w:t>244</w:t>
+      </w:r>
+    </w:p>
+    <w:p>
+      <w:pPr>
+        <w:pStyle w:val="Normal"/>
+        <w:rPr>
+          <w:u w:val="none"/>
+        </w:rPr>
+      </w:pPr>
+      <w:r>
+        <w:rPr>
+          <w:u w:val="none"/>
+        </w:rPr>
+        <w:t>245</w:t>
+      </w:r>
+    </w:p>
+    <w:p>
+      <w:pPr>
+        <w:pStyle w:val="Normal"/>
+        <w:rPr>
+          <w:u w:val="none"/>
+        </w:rPr>
+      </w:pPr>
+      <w:r>
+        <w:rPr>
+          <w:u w:val="none"/>
+        </w:rPr>
+        <w:t>246</w:t>
+      </w:r>
+    </w:p>
+    <w:p>
+      <w:pPr>
+        <w:pStyle w:val="Normal"/>
+        <w:rPr>
+          <w:u w:val="none"/>
+        </w:rPr>
+      </w:pPr>
+      <w:r>
+        <w:rPr>
+          <w:u w:val="none"/>
+        </w:rPr>
+        <w:t>247A</w:t>
+      </w:r>
+    </w:p>
+    <w:p>
+      <w:pPr>
+        <w:pStyle w:val="Normal"/>
+        <w:rPr>
+          <w:u w:val="none"/>
+        </w:rPr>
+      </w:pPr>
+      <w:r>
+        <w:rPr>
+          <w:u w:val="none"/>
+        </w:rPr>
+        <w:t>247B</w:t>
+      </w:r>
+    </w:p>
+    <w:p>
+      <w:pPr>
+        <w:pStyle w:val="Normal"/>
+        <w:rPr>
+          <w:u w:val="none"/>
+        </w:rPr>
+      </w:pPr>
+      <w:r>
+        <w:rPr>
+          <w:u w:val="none"/>
+        </w:rPr>
+        <w:t>248</w:t>
+      </w:r>
+    </w:p>
+    <w:p>
+      <w:pPr>
+        <w:pStyle w:val="Normal"/>
+        <w:rPr>
+          <w:u w:val="none"/>
+        </w:rPr>
+      </w:pPr>
+      <w:r>
+        <w:rPr>
+          <w:u w:val="none"/>
+        </w:rPr>
+        <w:t>250</w:t>
+      </w:r>
+    </w:p>
+    <w:p>
+      <w:pPr>
+        <w:pStyle w:val="Normal"/>
+        <w:rPr>
+          <w:u w:val="none"/>
+        </w:rPr>
+      </w:pPr>
+      <w:r>
+        <w:rPr>
+          <w:u w:val="none"/>
+        </w:rPr>
+        <w:t>251</w:t>
+      </w:r>
+    </w:p>
+    <w:p>
+      <w:pPr>
+        <w:pStyle w:val="Normal"/>
+        <w:rPr>
+          <w:u w:val="none"/>
+        </w:rPr>
+      </w:pPr>
+      <w:r>
+        <w:rPr>
+          <w:u w:val="none"/>
+        </w:rPr>
+        <w:t>252</w:t>
+      </w:r>
+    </w:p>
+    <w:p>
+      <w:pPr>
+        <w:pStyle w:val="Normal"/>
+        <w:rPr>
+          <w:u w:val="none"/>
+        </w:rPr>
+      </w:pPr>
+      <w:r>
+        <w:rPr>
+          <w:u w:val="none"/>
+        </w:rPr>
+        <w:t>254</w:t>
+      </w:r>
+    </w:p>
+    <w:p>
+      <w:pPr>
+        <w:pStyle w:val="Normal"/>
+        <w:rPr>
+          <w:u w:val="none"/>
+        </w:rPr>
+      </w:pPr>
+      <w:r>
+        <w:rPr>
+          <w:u w:val="none"/>
+        </w:rPr>
+        <w:t>255</w:t>
+      </w:r>
+    </w:p>
+    <w:p>
+      <w:pPr>
+        <w:pStyle w:val="Normal"/>
+        <w:rPr>
+          <w:u w:val="none"/>
+        </w:rPr>
+      </w:pPr>
+      <w:r>
+        <w:rPr>
+          <w:u w:val="none"/>
+        </w:rPr>
+        <w:t>256</w:t>
+      </w:r>
+    </w:p>
+    <w:p>
+      <w:pPr>
+        <w:pStyle w:val="Normal"/>
+        <w:rPr>
+          <w:u w:val="none"/>
+        </w:rPr>
+      </w:pPr>
+      <w:r>
+        <w:rPr>
+          <w:u w:val="none"/>
+        </w:rPr>
+        <w:t>257</w:t>
+      </w:r>
+    </w:p>
+    <w:p>
+      <w:pPr>
+        <w:pStyle w:val="Normal"/>
+        <w:rPr>
+          <w:u w:val="none"/>
+        </w:rPr>
+      </w:pPr>
+      <w:r>
+        <w:rPr>
+          <w:u w:val="none"/>
+        </w:rPr>
+        <w:t>258</w:t>
+      </w:r>
+    </w:p>
+    <w:p>
+      <w:pPr>
+        <w:pStyle w:val="Normal"/>
+        <w:rPr>
+          <w:u w:val="none"/>
+        </w:rPr>
+      </w:pPr>
+      <w:r>
+        <w:rPr>
+          <w:u w:val="none"/>
+        </w:rPr>
+        <w:t>260</w:t>
+      </w:r>
+    </w:p>
+    <w:p>
+      <w:pPr>
+        <w:pStyle w:val="Normal"/>
+        <w:rPr>
+          <w:u w:val="single"/>
+        </w:rPr>
+      </w:pPr>
+      <w:r>
+        <w:rPr>
+          <w:u w:val="single"/>
+        </w:rPr>
+        <w:t>3</w:t>
+      </w:r>
+      <w:r>
+        <w:rPr>
+          <w:u w:val="single"/>
+          <w:vertAlign w:val="superscript"/>
+        </w:rPr>
+        <w:t>rd</w:t>
+      </w:r>
+      <w:r>
+        <w:rPr>
+          <w:u w:val="single"/>
+        </w:rPr>
+        <w:t xml:space="preserve"> Floor:</w:t>
+      </w:r>
+    </w:p>
+    <w:p>
+      <w:pPr>
+        <w:pStyle w:val="Normal"/>
+        <w:rPr>
+          <w:u w:val="none"/>
+        </w:rPr>
+      </w:pPr>
+      <w:r>
+        <w:rPr>
+          <w:u w:val="none"/>
+        </w:rPr>
+        <w:t>301</w:t>
+      </w:r>
+    </w:p>
+    <w:p>
+      <w:pPr>
+        <w:pStyle w:val="Normal"/>
+        <w:rPr>
+          <w:u w:val="none"/>
+        </w:rPr>
+      </w:pPr>
+      <w:r>
+        <w:rPr>
+          <w:u w:val="none"/>
+        </w:rPr>
+        <w:t>302</w:t>
+      </w:r>
+    </w:p>
+    <w:p>
+      <w:pPr>
+        <w:pStyle w:val="Normal"/>
+        <w:rPr>
+          <w:u w:val="none"/>
+        </w:rPr>
+      </w:pPr>
+      <w:r>
+        <w:rPr>
+          <w:u w:val="none"/>
+        </w:rPr>
+        <w:t>304</w:t>
+      </w:r>
+    </w:p>
+    <w:p>
+      <w:pPr>
+        <w:pStyle w:val="Normal"/>
+        <w:rPr>
+          <w:u w:val="none"/>
+        </w:rPr>
+      </w:pPr>
+      <w:r>
+        <w:rPr>
+          <w:u w:val="none"/>
+        </w:rPr>
+        <w:t>305</w:t>
+      </w:r>
+    </w:p>
+    <w:p>
+      <w:pPr>
+        <w:pStyle w:val="Normal"/>
+        <w:rPr>
+          <w:u w:val="none"/>
+        </w:rPr>
+      </w:pPr>
+      <w:r>
+        <w:rPr>
+          <w:u w:val="none"/>
+        </w:rPr>
+        <w:t>306</w:t>
+      </w:r>
+    </w:p>
+    <w:p>
+      <w:pPr>
+        <w:pStyle w:val="Normal"/>
+        <w:rPr>
+          <w:u w:val="none"/>
+        </w:rPr>
+      </w:pPr>
+      <w:r>
+        <w:rPr>
+          <w:u w:val="none"/>
+        </w:rPr>
+        <w:t>309</w:t>
+      </w:r>
+    </w:p>
+    <w:p>
+      <w:pPr>
+        <w:pStyle w:val="Normal"/>
+        <w:rPr>
+          <w:u w:val="none"/>
+        </w:rPr>
+      </w:pPr>
+      <w:r>
+        <w:rPr>
+          <w:u w:val="none"/>
+        </w:rPr>
+        <w:t>310</w:t>
+      </w:r>
+    </w:p>
+    <w:p>
+      <w:pPr>
+        <w:pStyle w:val="Normal"/>
+        <w:rPr>
+          <w:u w:val="none"/>
+        </w:rPr>
+      </w:pPr>
+      <w:r>
+        <w:rPr>
+          <w:u w:val="none"/>
+        </w:rPr>
+        <w:t>311</w:t>
+      </w:r>
+    </w:p>
+    <w:p>
+      <w:pPr>
+        <w:pStyle w:val="Normal"/>
+        <w:rPr>
+          <w:u w:val="none"/>
+        </w:rPr>
+      </w:pPr>
+      <w:r>
+        <w:rPr>
+          <w:u w:val="none"/>
+        </w:rPr>
+        <w:t>312</w:t>
+      </w:r>
+    </w:p>
+    <w:p>
+      <w:pPr>
+        <w:pStyle w:val="Normal"/>
+        <w:rPr>
+          <w:u w:val="none"/>
+        </w:rPr>
+      </w:pPr>
+      <w:r>
+        <w:rPr>
+          <w:u w:val="none"/>
+        </w:rPr>
+        <w:t>313</w:t>
+      </w:r>
+    </w:p>
+    <w:p>
+      <w:pPr>
+        <w:pStyle w:val="Normal"/>
+        <w:rPr>
+          <w:u w:val="none"/>
+        </w:rPr>
+      </w:pPr>
+      <w:r>
+        <w:rPr>
+          <w:u w:val="none"/>
+        </w:rPr>
+        <w:t>314</w:t>
+      </w:r>
+    </w:p>
+    <w:p>
+      <w:pPr>
+        <w:pStyle w:val="Normal"/>
+        <w:rPr>
+          <w:u w:val="none"/>
+        </w:rPr>
+      </w:pPr>
+      <w:r>
+        <w:rPr>
+          <w:u w:val="none"/>
+        </w:rPr>
+        <w:t>315</w:t>
+      </w:r>
+    </w:p>
+    <w:p>
+      <w:pPr>
+        <w:pStyle w:val="Normal"/>
+        <w:rPr>
+          <w:u w:val="none"/>
+        </w:rPr>
+      </w:pPr>
+      <w:r>
+        <w:rPr>
+          <w:u w:val="none"/>
+        </w:rPr>
+        <w:t>316</w:t>
+      </w:r>
+    </w:p>
+    <w:p>
+      <w:pPr>
+        <w:pStyle w:val="Normal"/>
+        <w:rPr>
+          <w:u w:val="none"/>
+        </w:rPr>
+      </w:pPr>
+      <w:r>
+        <w:rPr>
+          <w:u w:val="none"/>
+        </w:rPr>
+        <w:t>317</w:t>
+      </w:r>
+    </w:p>
+    <w:p>
+      <w:pPr>
+        <w:pStyle w:val="Normal"/>
+        <w:rPr>
+          <w:u w:val="none"/>
+        </w:rPr>
+      </w:pPr>
+      <w:r>
+        <w:rPr>
+          <w:u w:val="none"/>
+        </w:rPr>
+        <w:t>318</w:t>
+      </w:r>
+    </w:p>
+    <w:p>
+      <w:pPr>
+        <w:pStyle w:val="Normal"/>
+        <w:rPr>
+          <w:u w:val="none"/>
+        </w:rPr>
+      </w:pPr>
+      <w:r>
+        <w:rPr>
+          <w:u w:val="none"/>
+        </w:rPr>
+        <w:t>319</w:t>
+      </w:r>
+    </w:p>
+    <w:p>
+      <w:pPr>
+        <w:pStyle w:val="Normal"/>
+        <w:rPr>
+          <w:u w:val="none"/>
+        </w:rPr>
+      </w:pPr>
+      <w:r>
+        <w:rPr>
+          <w:u w:val="none"/>
+        </w:rPr>
+        <w:t>320</w:t>
+      </w:r>
+    </w:p>
+    <w:p>
+      <w:pPr>
+        <w:pStyle w:val="Normal"/>
+        <w:rPr>
+          <w:u w:val="none"/>
+        </w:rPr>
+      </w:pPr>
+      <w:r>
+        <w:rPr>
+          <w:u w:val="none"/>
+        </w:rPr>
+        <w:t>322</w:t>
+      </w:r>
+    </w:p>
+    <w:p>
+      <w:pPr>
+        <w:pStyle w:val="Normal"/>
+        <w:rPr>
+          <w:u w:val="none"/>
+        </w:rPr>
+      </w:pPr>
+      <w:r>
+        <w:rPr>
+          <w:u w:val="none"/>
+        </w:rPr>
+        <w:t>323</w:t>
+      </w:r>
+    </w:p>
+    <w:p>
+      <w:pPr>
+        <w:pStyle w:val="Normal"/>
+        <w:rPr>
+          <w:u w:val="none"/>
+        </w:rPr>
+      </w:pPr>
+      <w:r>
+        <w:rPr>
+          <w:u w:val="none"/>
+        </w:rPr>
+        <w:t>324</w:t>
+      </w:r>
+    </w:p>
+    <w:p>
+      <w:pPr>
+        <w:pStyle w:val="Normal"/>
+        <w:rPr>
+          <w:u w:val="none"/>
+        </w:rPr>
+      </w:pPr>
+      <w:r>
+        <w:rPr>
+          <w:u w:val="none"/>
+        </w:rPr>
+        <w:t>325</w:t>
+      </w:r>
+    </w:p>
+    <w:p>
+      <w:pPr>
+        <w:pStyle w:val="Normal"/>
+        <w:rPr>
+          <w:u w:val="none"/>
+        </w:rPr>
+      </w:pPr>
+      <w:r>
+        <w:rPr>
+          <w:u w:val="none"/>
+        </w:rPr>
+        <w:t>326</w:t>
+      </w:r>
+    </w:p>
+    <w:p>
+      <w:pPr>
+        <w:pStyle w:val="Normal"/>
+        <w:rPr>
+          <w:u w:val="none"/>
+        </w:rPr>
+      </w:pPr>
+      <w:r>
+        <w:rPr>
+          <w:u w:val="none"/>
+        </w:rPr>
+        <w:t>327</w:t>
+      </w:r>
+    </w:p>
+    <w:p>
+      <w:pPr>
+        <w:pStyle w:val="Normal"/>
+        <w:rPr>
+          <w:u w:val="none"/>
+        </w:rPr>
+      </w:pPr>
+      <w:r>
+        <w:rPr>
+          <w:u w:val="none"/>
+        </w:rPr>
+        <w:t>328</w:t>
+      </w:r>
+    </w:p>
+    <w:p>
+      <w:pPr>
+        <w:pStyle w:val="Normal"/>
+        <w:rPr>
+          <w:u w:val="none"/>
+        </w:rPr>
+      </w:pPr>
+      <w:r>
+        <w:rPr>
+          <w:u w:val="none"/>
+        </w:rPr>
+        <w:t>329</w:t>
+      </w:r>
+    </w:p>
+    <w:p>
+      <w:pPr>
+        <w:pStyle w:val="Normal"/>
+        <w:rPr>
+          <w:u w:val="none"/>
+        </w:rPr>
+      </w:pPr>
+      <w:r>
+        <w:rPr>
+          <w:u w:val="none"/>
+        </w:rPr>
+        <w:t>330</w:t>
+      </w:r>
+    </w:p>
+    <w:p>
+      <w:pPr>
+        <w:pStyle w:val="Normal"/>
+        <w:rPr>
+          <w:u w:val="none"/>
+        </w:rPr>
+      </w:pPr>
+      <w:r>
+        <w:rPr>
+          <w:u w:val="none"/>
+        </w:rPr>
+        <w:t>331</w:t>
+      </w:r>
+    </w:p>
+    <w:p>
+      <w:pPr>
+        <w:pStyle w:val="Normal"/>
+        <w:rPr>
+          <w:u w:val="none"/>
+        </w:rPr>
+      </w:pPr>
+      <w:r>
+        <w:rPr>
+          <w:u w:val="none"/>
+        </w:rPr>
+        <w:t>332</w:t>
+      </w:r>
+    </w:p>
+    <w:p>
+      <w:pPr>
+        <w:pStyle w:val="Normal"/>
+        <w:rPr>
+          <w:u w:val="none"/>
+        </w:rPr>
+      </w:pPr>
+      <w:r>
+        <w:rPr>
+          <w:u w:val="none"/>
+        </w:rPr>
+        <w:t>333</w:t>
+      </w:r>
+    </w:p>
+    <w:p>
+      <w:pPr>
+        <w:pStyle w:val="Normal"/>
+        <w:rPr>
+          <w:u w:val="none"/>
+        </w:rPr>
+      </w:pPr>
+      <w:r>
+        <w:rPr>
+          <w:u w:val="none"/>
+        </w:rPr>
+        <w:t>334</w:t>
+      </w:r>
+    </w:p>
+    <w:p>
+      <w:pPr>
+        <w:pStyle w:val="Normal"/>
+        <w:rPr>
+          <w:u w:val="none"/>
+        </w:rPr>
+      </w:pPr>
+      <w:r>
+        <w:rPr>
+          <w:u w:val="none"/>
+        </w:rPr>
+        <w:t>335</w:t>
+      </w:r>
+    </w:p>
+    <w:p>
+      <w:pPr>
+        <w:pStyle w:val="Normal"/>
+        <w:rPr>
+          <w:u w:val="none"/>
+        </w:rPr>
+      </w:pPr>
+      <w:r>
+        <w:rPr>
+          <w:u w:val="none"/>
+        </w:rPr>
+        <w:t>336</w:t>
+      </w:r>
+    </w:p>
+    <w:p>
+      <w:pPr>
+        <w:pStyle w:val="Normal"/>
+        <w:rPr>
+          <w:u w:val="none"/>
+        </w:rPr>
+      </w:pPr>
+      <w:r>
+        <w:rPr>
+          <w:u w:val="none"/>
+        </w:rPr>
+        <w:t>337</w:t>
+      </w:r>
+    </w:p>
+    <w:p>
+      <w:pPr>
+        <w:pStyle w:val="Normal"/>
+        <w:rPr>
+          <w:u w:val="none"/>
+        </w:rPr>
+      </w:pPr>
+      <w:r>
+        <w:rPr>
+          <w:u w:val="none"/>
+        </w:rPr>
+        <w:t>338</w:t>
+      </w:r>
+    </w:p>
+    <w:p>
+      <w:pPr>
+        <w:pStyle w:val="Normal"/>
+        <w:rPr>
+          <w:u w:val="none"/>
+        </w:rPr>
+      </w:pPr>
+      <w:r>
+        <w:rPr>
+          <w:u w:val="none"/>
+        </w:rPr>
+        <w:t>338A</w:t>
+      </w:r>
+    </w:p>
+    <w:p>
+      <w:pPr>
+        <w:pStyle w:val="Normal"/>
+        <w:rPr>
+          <w:u w:val="none"/>
+        </w:rPr>
+      </w:pPr>
+      <w:r>
+        <w:rPr>
+          <w:u w:val="none"/>
+        </w:rPr>
+        <w:t>338B</w:t>
+      </w:r>
+    </w:p>
+    <w:p>
+      <w:pPr>
+        <w:pStyle w:val="Normal"/>
+        <w:rPr>
+          <w:u w:val="none"/>
+        </w:rPr>
+      </w:pPr>
+      <w:r>
+        <w:rPr>
+          <w:u w:val="none"/>
+        </w:rPr>
+        <w:t>339</w:t>
+      </w:r>
+    </w:p>
+    <w:p>
+      <w:pPr>
+        <w:pStyle w:val="Normal"/>
+        <w:rPr>
+          <w:u w:val="none"/>
+        </w:rPr>
+      </w:pPr>
+      <w:r>
+        <w:rPr>
+          <w:u w:val="none"/>
+        </w:rPr>
+        <w:t>339A</w:t>
+      </w:r>
+    </w:p>
+    <w:p>
+      <w:pPr>
+        <w:pStyle w:val="Normal"/>
+        <w:rPr>
+          <w:u w:val="none"/>
+        </w:rPr>
+      </w:pPr>
+      <w:r>
+        <w:rPr>
+          <w:u w:val="none"/>
+        </w:rPr>
+        <w:t>340</w:t>
+      </w:r>
+    </w:p>
+    <w:p>
+      <w:pPr>
+        <w:pStyle w:val="Normal"/>
+        <w:rPr>
+          <w:u w:val="none"/>
+        </w:rPr>
+      </w:pPr>
+      <w:r>
+        <w:rPr>
+          <w:u w:val="none"/>
+        </w:rPr>
+        <w:t>341</w:t>
+      </w:r>
+    </w:p>
+    <w:p>
+      <w:pPr>
+        <w:pStyle w:val="Normal"/>
+        <w:rPr>
+          <w:u w:val="none"/>
+        </w:rPr>
+      </w:pPr>
+      <w:r>
+        <w:rPr>
+          <w:u w:val="none"/>
+        </w:rPr>
+        <w:t>341A</w:t>
+      </w:r>
+    </w:p>
+    <w:p>
+      <w:pPr>
+        <w:pStyle w:val="Normal"/>
+        <w:rPr>
+          <w:u w:val="none"/>
+        </w:rPr>
+      </w:pPr>
+      <w:r>
+        <w:rPr>
+          <w:u w:val="none"/>
+        </w:rPr>
+        <w:t>342</w:t>
+      </w:r>
+    </w:p>
+    <w:p>
+      <w:pPr>
+        <w:pStyle w:val="Normal"/>
+        <w:rPr>
+          <w:u w:val="none"/>
+        </w:rPr>
+      </w:pPr>
+      <w:r>
+        <w:rPr>
+          <w:u w:val="none"/>
+        </w:rPr>
+        <w:t>343</w:t>
+      </w:r>
+    </w:p>
+    <w:p>
+      <w:pPr>
+        <w:pStyle w:val="Normal"/>
+        <w:rPr>
+          <w:u w:val="none"/>
+        </w:rPr>
+      </w:pPr>
+      <w:r>
+        <w:rPr>
+          <w:u w:val="none"/>
+        </w:rPr>
+        <w:t>344</w:t>
+      </w:r>
+    </w:p>
+    <w:p>
+      <w:pPr>
+        <w:pStyle w:val="Normal"/>
+        <w:rPr>
+          <w:u w:val="none"/>
+        </w:rPr>
+      </w:pPr>
+      <w:r>
+        <w:rPr>
+          <w:u w:val="none"/>
+        </w:rPr>
+        <w:t>345</w:t>
+      </w:r>
+    </w:p>
+    <w:p>
+      <w:pPr>
+        <w:pStyle w:val="Normal"/>
+        <w:rPr>
+          <w:u w:val="none"/>
+        </w:rPr>
+      </w:pPr>
+      <w:r>
+        <w:rPr>
+          <w:u w:val="none"/>
+        </w:rPr>
+        <w:t>346</w:t>
+      </w:r>
+    </w:p>
+    <w:p>
+      <w:pPr>
+        <w:pStyle w:val="Normal"/>
+        <w:rPr>
+          <w:u w:val="none"/>
+        </w:rPr>
+      </w:pPr>
+      <w:r>
+        <w:rPr>
+          <w:u w:val="none"/>
+        </w:rPr>
+        <w:t>347</w:t>
+      </w:r>
+    </w:p>
+    <w:p>
+      <w:pPr>
+        <w:pStyle w:val="Normal"/>
+        <w:rPr>
+          <w:u w:val="none"/>
+        </w:rPr>
+      </w:pPr>
+      <w:r>
+        <w:rPr>
+          <w:u w:val="none"/>
+        </w:rPr>
+      </w:r>
+    </w:p>
+    <w:p>
+      <w:pPr>
+        <w:pStyle w:val="Normal"/>
+        <w:rPr>
+          <w:u w:val="none"/>
+        </w:rPr>
+      </w:pPr>
+      <w:r>
+        <w:rPr>
+          <w:u w:val="none"/>
+        </w:rPr>
       </w:r>
     </w:p>
     <w:p>

</xml_diff>